<commit_message>
HundeGassiServer Erweiterung für Speichern und Abfragen der Route aus der Datenbank
</commit_message>
<xml_diff>
--- a/Dokumente/Wochenberichte.docx
+++ b/Dokumente/Wochenberichte.docx
@@ -23,474 +23,583 @@
           <w:b/>
         </w:rPr>
       </w:pPr>
+    </w:p>
+    <w:p>
+      <w:pPr>
+        <w:rPr>
+          <w:b/>
+        </w:rPr>
+      </w:pPr>
+      <w:r>
+        <w:rPr>
+          <w:b/>
+        </w:rPr>
+        <w:t xml:space="preserve">26.09.18 – 3.10.18 </w:t>
+      </w:r>
+      <w:r>
+        <w:rPr>
+          <w:b/>
+        </w:rPr>
+        <w:sym w:font="Wingdings" w:char="F0E0"/>
+      </w:r>
+      <w:r>
+        <w:rPr>
+          <w:b/>
+        </w:rPr>
+        <w:t xml:space="preserve"> Woche 1</w:t>
+      </w:r>
+    </w:p>
+    <w:p>
+      <w:r>
+        <w:t xml:space="preserve">Erstellen eines </w:t>
+      </w:r>
+      <w:proofErr w:type="spellStart"/>
+      <w:r>
+        <w:t>Git</w:t>
+      </w:r>
+      <w:proofErr w:type="spellEnd"/>
+      <w:r>
+        <w:t xml:space="preserve"> </w:t>
+      </w:r>
+      <w:proofErr w:type="spellStart"/>
+      <w:r>
+        <w:t>Repositories</w:t>
+      </w:r>
+      <w:proofErr w:type="spellEnd"/>
+      <w:r>
+        <w:t xml:space="preserve"> mit dem Ordner Dokumente. In diesem Ordner befindet sich das ebenso erstellte Pflichtenheft, sowie die wöchentlichen Berichte bezüglich des Projektes sowie die Internetrecherchen. Ebenso wurde Android Studio installiert und am Emulator Hello World ausgegeben.</w:t>
+      </w:r>
+    </w:p>
+    <w:p>
+      <w:pPr>
+        <w:rPr>
+          <w:b/>
+        </w:rPr>
+      </w:pPr>
+      <w:r>
+        <w:rPr>
+          <w:b/>
+        </w:rPr>
+        <w:t>03</w:t>
+      </w:r>
+      <w:r>
+        <w:rPr>
+          <w:b/>
+        </w:rPr>
+        <w:t>.</w:t>
+      </w:r>
+      <w:r>
+        <w:rPr>
+          <w:b/>
+        </w:rPr>
+        <w:t>10</w:t>
+      </w:r>
+      <w:r>
+        <w:rPr>
+          <w:b/>
+        </w:rPr>
+        <w:t xml:space="preserve">.18 – </w:t>
+      </w:r>
+      <w:r>
+        <w:rPr>
+          <w:b/>
+        </w:rPr>
+        <w:t>10</w:t>
+      </w:r>
+      <w:r>
+        <w:rPr>
+          <w:b/>
+        </w:rPr>
+        <w:t xml:space="preserve">.10.18 </w:t>
+      </w:r>
+      <w:r>
+        <w:rPr>
+          <w:b/>
+        </w:rPr>
+        <w:sym w:font="Wingdings" w:char="F0E0"/>
+      </w:r>
+      <w:r>
+        <w:rPr>
+          <w:b/>
+        </w:rPr>
+        <w:t xml:space="preserve"> Woche </w:t>
+      </w:r>
+      <w:r>
+        <w:rPr>
+          <w:b/>
+        </w:rPr>
+        <w:t>2</w:t>
+      </w:r>
+    </w:p>
+    <w:p>
+      <w:r>
+        <w:t>Es</w:t>
+      </w:r>
+      <w:r>
+        <w:t xml:space="preserve"> wurde ein Server eingerichtet, welcher die Mitteilungen an den Google Server schickt und diese dann weiterleitet zum Emulator des Android Studios.</w:t>
+      </w:r>
+    </w:p>
+    <w:p>
+      <w:pPr>
+        <w:rPr>
+          <w:b/>
+        </w:rPr>
+      </w:pPr>
+      <w:r>
+        <w:rPr>
+          <w:b/>
+        </w:rPr>
+        <w:t>10</w:t>
+      </w:r>
+      <w:r>
+        <w:rPr>
+          <w:b/>
+        </w:rPr>
+        <w:t>.</w:t>
+      </w:r>
+      <w:r>
+        <w:rPr>
+          <w:b/>
+        </w:rPr>
+        <w:t>10</w:t>
+      </w:r>
+      <w:r>
+        <w:rPr>
+          <w:b/>
+        </w:rPr>
+        <w:t xml:space="preserve">.18 – </w:t>
+      </w:r>
+      <w:r>
+        <w:rPr>
+          <w:b/>
+        </w:rPr>
+        <w:t>17</w:t>
+      </w:r>
+      <w:r>
+        <w:rPr>
+          <w:b/>
+        </w:rPr>
+        <w:t xml:space="preserve">.10.18 </w:t>
+      </w:r>
+      <w:r>
+        <w:rPr>
+          <w:b/>
+        </w:rPr>
+        <w:sym w:font="Wingdings" w:char="F0E0"/>
+      </w:r>
+      <w:r>
+        <w:rPr>
+          <w:b/>
+        </w:rPr>
+        <w:t xml:space="preserve"> Woche </w:t>
+      </w:r>
+      <w:r>
+        <w:rPr>
+          <w:b/>
+        </w:rPr>
+        <w:t>3</w:t>
+      </w:r>
+    </w:p>
+    <w:p>
+      <w:r>
+        <w:t xml:space="preserve">Es wurde mittels Google </w:t>
+      </w:r>
+      <w:proofErr w:type="spellStart"/>
+      <w:r>
+        <w:t>Firebase</w:t>
+      </w:r>
+      <w:proofErr w:type="spellEnd"/>
+      <w:r>
+        <w:t xml:space="preserve"> ermöglicht </w:t>
+      </w:r>
+      <w:proofErr w:type="spellStart"/>
+      <w:r>
+        <w:t>Pushmitteilungen</w:t>
+      </w:r>
+      <w:proofErr w:type="spellEnd"/>
+      <w:r>
+        <w:t xml:space="preserve"> per Knopfdruck zu senden. Client für </w:t>
+      </w:r>
+      <w:proofErr w:type="spellStart"/>
+      <w:r>
+        <w:t>Pushmitteilungen</w:t>
+      </w:r>
+      <w:proofErr w:type="spellEnd"/>
+      <w:r>
+        <w:t xml:space="preserve"> wurde in Android Studio geschrieben.</w:t>
+      </w:r>
+    </w:p>
+    <w:p>
+      <w:pPr>
+        <w:rPr>
+          <w:b/>
+        </w:rPr>
+      </w:pPr>
+      <w:r>
+        <w:rPr>
+          <w:b/>
+        </w:rPr>
+        <w:t>17</w:t>
+      </w:r>
+      <w:r>
+        <w:rPr>
+          <w:b/>
+        </w:rPr>
+        <w:t>.</w:t>
+      </w:r>
+      <w:r>
+        <w:rPr>
+          <w:b/>
+        </w:rPr>
+        <w:t>10</w:t>
+      </w:r>
+      <w:r>
+        <w:rPr>
+          <w:b/>
+        </w:rPr>
+        <w:t xml:space="preserve">.18 – </w:t>
+      </w:r>
+      <w:r>
+        <w:rPr>
+          <w:b/>
+        </w:rPr>
+        <w:t>24</w:t>
+      </w:r>
+      <w:r>
+        <w:rPr>
+          <w:b/>
+        </w:rPr>
+        <w:t xml:space="preserve">.10.18 </w:t>
+      </w:r>
+      <w:r>
+        <w:rPr>
+          <w:b/>
+        </w:rPr>
+        <w:sym w:font="Wingdings" w:char="F0E0"/>
+      </w:r>
+      <w:r>
+        <w:rPr>
+          <w:b/>
+        </w:rPr>
+        <w:t xml:space="preserve"> Woche </w:t>
+      </w:r>
+      <w:r>
+        <w:rPr>
+          <w:b/>
+        </w:rPr>
+        <w:t>4</w:t>
+      </w:r>
+    </w:p>
+    <w:p>
+      <w:r>
+        <w:t xml:space="preserve">Es wurde eine graphische Oberfläche zum Auswählen von Datum und Uhrzeit der </w:t>
+      </w:r>
+      <w:proofErr w:type="spellStart"/>
+      <w:r>
+        <w:t>Pushmitteilung</w:t>
+      </w:r>
+      <w:proofErr w:type="spellEnd"/>
+      <w:r>
+        <w:t xml:space="preserve"> eingebaut. Dabei wird die </w:t>
+      </w:r>
+      <w:proofErr w:type="spellStart"/>
+      <w:r>
+        <w:t>Notification</w:t>
+      </w:r>
+      <w:proofErr w:type="spellEnd"/>
+      <w:r>
+        <w:t xml:space="preserve"> in eine</w:t>
+      </w:r>
+      <w:r>
+        <w:t xml:space="preserve"> </w:t>
+      </w:r>
+      <w:proofErr w:type="spellStart"/>
+      <w:r>
+        <w:t>ArrayList</w:t>
+      </w:r>
+      <w:proofErr w:type="spellEnd"/>
+      <w:r>
+        <w:t xml:space="preserve"> gespeichert in welcher dann jede Minute der </w:t>
+      </w:r>
+      <w:proofErr w:type="spellStart"/>
+      <w:r>
+        <w:t>current</w:t>
+      </w:r>
+      <w:proofErr w:type="spellEnd"/>
+      <w:r>
+        <w:t xml:space="preserve"> </w:t>
+      </w:r>
+      <w:proofErr w:type="spellStart"/>
+      <w:r>
+        <w:t>Timestamp</w:t>
+      </w:r>
+      <w:proofErr w:type="spellEnd"/>
+      <w:r>
+        <w:t xml:space="preserve"> mit dem </w:t>
+      </w:r>
+      <w:proofErr w:type="spellStart"/>
+      <w:r>
+        <w:t>Timestamp</w:t>
+      </w:r>
+      <w:proofErr w:type="spellEnd"/>
+      <w:r>
+        <w:t xml:space="preserve"> der Nachricht verglichen wird. Ist der der aktuelle </w:t>
+      </w:r>
+      <w:proofErr w:type="spellStart"/>
+      <w:r>
+        <w:t>Timestamp</w:t>
+      </w:r>
+      <w:proofErr w:type="spellEnd"/>
+      <w:r>
+        <w:t xml:space="preserve"> größer gleich dem </w:t>
+      </w:r>
+      <w:proofErr w:type="spellStart"/>
+      <w:r>
+        <w:t>Timestamp</w:t>
+      </w:r>
+      <w:proofErr w:type="spellEnd"/>
+      <w:r>
+        <w:t xml:space="preserve"> </w:t>
+      </w:r>
+      <w:r>
+        <w:t>zu</w:t>
+      </w:r>
+      <w:r>
+        <w:t xml:space="preserve"> de</w:t>
+      </w:r>
+      <w:r>
+        <w:t>m</w:t>
+      </w:r>
+      <w:r>
+        <w:t xml:space="preserve"> die Nachricht geschickt werden soll, wird die Nachricht </w:t>
+      </w:r>
+      <w:r>
+        <w:t>an den Emulator geschickt</w:t>
+      </w:r>
+      <w:r>
+        <w:t>. Ansonsten verweilt diese solange in der Warteschleife bis der vorher beschriebene Fall eintritt.</w:t>
+      </w:r>
+    </w:p>
+    <w:p>
+      <w:pPr>
+        <w:rPr>
+          <w:b/>
+        </w:rPr>
+      </w:pPr>
+      <w:r>
+        <w:rPr>
+          <w:b/>
+        </w:rPr>
+        <w:t>31</w:t>
+      </w:r>
+      <w:r>
+        <w:rPr>
+          <w:b/>
+        </w:rPr>
+        <w:t>.</w:t>
+      </w:r>
+      <w:r>
+        <w:rPr>
+          <w:b/>
+        </w:rPr>
+        <w:t>10</w:t>
+      </w:r>
+      <w:r>
+        <w:rPr>
+          <w:b/>
+        </w:rPr>
+        <w:t xml:space="preserve">.18 – </w:t>
+      </w:r>
+      <w:r>
+        <w:rPr>
+          <w:b/>
+        </w:rPr>
+        <w:t>7</w:t>
+      </w:r>
+      <w:r>
+        <w:rPr>
+          <w:b/>
+        </w:rPr>
+        <w:t>.1</w:t>
+      </w:r>
+      <w:r>
+        <w:rPr>
+          <w:b/>
+        </w:rPr>
+        <w:t>1</w:t>
+      </w:r>
+      <w:r>
+        <w:rPr>
+          <w:b/>
+        </w:rPr>
+        <w:t xml:space="preserve">.18 </w:t>
+      </w:r>
+      <w:r>
+        <w:rPr>
+          <w:b/>
+        </w:rPr>
+        <w:sym w:font="Wingdings" w:char="F0E0"/>
+      </w:r>
+      <w:r>
+        <w:rPr>
+          <w:b/>
+        </w:rPr>
+        <w:t xml:space="preserve"> Woche </w:t>
+      </w:r>
+      <w:r>
+        <w:rPr>
+          <w:b/>
+        </w:rPr>
+        <w:t>5</w:t>
+      </w:r>
+    </w:p>
+    <w:p>
+      <w:r>
+        <w:t xml:space="preserve">Es wurde die graphische XML Oberfläche </w:t>
+      </w:r>
+      <w:r>
+        <w:t>überarbeitet</w:t>
+      </w:r>
+      <w:r>
+        <w:t xml:space="preserve">, so dass bei einem Reiter in der die </w:t>
+      </w:r>
+      <w:proofErr w:type="spellStart"/>
+      <w:r>
+        <w:t>GoogleMaps</w:t>
+      </w:r>
+      <w:proofErr w:type="spellEnd"/>
+      <w:r>
+        <w:t xml:space="preserve"> Karte </w:t>
+      </w:r>
+      <w:r>
+        <w:t>platziert</w:t>
+      </w:r>
+      <w:r>
+        <w:t xml:space="preserve"> wird. Es wurde mithilfe der </w:t>
+      </w:r>
+      <w:proofErr w:type="spellStart"/>
+      <w:r>
+        <w:t>Googlemaps</w:t>
+      </w:r>
+      <w:proofErr w:type="spellEnd"/>
+      <w:r>
+        <w:t xml:space="preserve"> API und einem Tutorial für Android der aktuelle Standort des Emulators mit einem blauen Punkt auf der Karte angezeigt. </w:t>
+      </w:r>
+      <w:r>
+        <w:br/>
+        <w:t>Es wurde ebenfalls aufgrund von Mehrfachverwendung auf abstrakte Klassen und Interfaces zurückgegriffen.</w:t>
+      </w:r>
+    </w:p>
+    <w:p>
+      <w:pPr>
+        <w:rPr>
+          <w:b/>
+        </w:rPr>
+      </w:pPr>
+      <w:r>
+        <w:rPr>
+          <w:b/>
+        </w:rPr>
+        <w:t>7</w:t>
+      </w:r>
+      <w:r>
+        <w:rPr>
+          <w:b/>
+        </w:rPr>
+        <w:t>.</w:t>
+      </w:r>
+      <w:r>
+        <w:rPr>
+          <w:b/>
+        </w:rPr>
+        <w:t>1</w:t>
+      </w:r>
+      <w:r>
+        <w:rPr>
+          <w:b/>
+        </w:rPr>
+        <w:t>1</w:t>
+      </w:r>
+      <w:r>
+        <w:rPr>
+          <w:b/>
+        </w:rPr>
+        <w:t xml:space="preserve">.18 – </w:t>
+      </w:r>
+      <w:r>
+        <w:rPr>
+          <w:b/>
+        </w:rPr>
+        <w:t>14</w:t>
+      </w:r>
+      <w:r>
+        <w:rPr>
+          <w:b/>
+        </w:rPr>
+        <w:t>.1</w:t>
+      </w:r>
+      <w:r>
+        <w:rPr>
+          <w:b/>
+        </w:rPr>
+        <w:t>1</w:t>
+      </w:r>
+      <w:r>
+        <w:rPr>
+          <w:b/>
+        </w:rPr>
+        <w:t xml:space="preserve">.18 </w:t>
+      </w:r>
+      <w:r>
+        <w:rPr>
+          <w:b/>
+        </w:rPr>
+        <w:sym w:font="Wingdings" w:char="F0E0"/>
+      </w:r>
+      <w:r>
+        <w:rPr>
+          <w:b/>
+        </w:rPr>
+        <w:t xml:space="preserve"> Woche </w:t>
+      </w:r>
+      <w:r>
+        <w:rPr>
+          <w:b/>
+        </w:rPr>
+        <w:t>6</w:t>
+      </w:r>
+    </w:p>
+    <w:p>
+      <w:r>
+        <w:t>Es wurde in der Datenbank eine neue Tabelle, die den Längengrad und den Breitengrad für jeden Punkt speichert. Ebenso wurde eine Routentabelle erstellt, in welcher die Startzeit und die Endzeit für die gegangene Route gespeichert werden.</w:t>
+      </w:r>
+    </w:p>
+    <w:p>
+      <w:r>
+        <w:t xml:space="preserve">Ebenso wurde ein </w:t>
+      </w:r>
+      <w:r>
+        <w:t>Button erstellt,</w:t>
+      </w:r>
+      <w:r>
+        <w:t xml:space="preserve"> mit dem eine Testroute erzeugt und gestoppt werden kann. Mittels einer Datenbankmethode wird</w:t>
+      </w:r>
+      <w:r>
+        <w:t xml:space="preserve"> die gegangene Route samt Punkte in die Datenbank übernommen. Ebenfalls ist möglich mit der Hilfe der App und einer weiteren Methode das Datum sowie die Dauer der letzten 15 </w:t>
+      </w:r>
+      <w:proofErr w:type="spellStart"/>
+      <w:r>
+        <w:t>Gassigänge</w:t>
+      </w:r>
+      <w:proofErr w:type="spellEnd"/>
+      <w:r>
+        <w:t xml:space="preserve"> in der App mittels Dropdownmenü anzuzeigen.</w:t>
+      </w:r>
+    </w:p>
+    <w:p/>
+    <w:p>
       <w:bookmarkStart w:id="0" w:name="_GoBack"/>
       <w:bookmarkEnd w:id="0"/>
-    </w:p>
-    <w:p>
-      <w:pPr>
-        <w:rPr>
-          <w:b/>
-        </w:rPr>
-      </w:pPr>
-      <w:r>
-        <w:rPr>
-          <w:b/>
-        </w:rPr>
-        <w:t xml:space="preserve">26.09.18 – 3.10.18 </w:t>
-      </w:r>
-      <w:r>
-        <w:rPr>
-          <w:b/>
-        </w:rPr>
-        <w:sym w:font="Wingdings" w:char="F0E0"/>
-      </w:r>
-      <w:r>
-        <w:rPr>
-          <w:b/>
-        </w:rPr>
-        <w:t xml:space="preserve"> Woche 1</w:t>
-      </w:r>
-    </w:p>
-    <w:p>
-      <w:r>
-        <w:t xml:space="preserve">Erstellen eines </w:t>
-      </w:r>
-      <w:proofErr w:type="spellStart"/>
-      <w:r>
-        <w:t>Git</w:t>
-      </w:r>
-      <w:proofErr w:type="spellEnd"/>
-      <w:r>
-        <w:t xml:space="preserve"> </w:t>
-      </w:r>
-      <w:proofErr w:type="spellStart"/>
-      <w:r>
-        <w:t>Repositories</w:t>
-      </w:r>
-      <w:proofErr w:type="spellEnd"/>
-      <w:r>
-        <w:t xml:space="preserve"> mit dem Ordner Dokumente. In diesem Ordner befindet sich das ebenso erstellte Pflichtenheft, sowie die wöchentlichen Berichte bezüglich des Projektes sowie die Internetrecherchen. Ebenso wurde Android Studio installiert und am Emulator Hello World ausgegeben.</w:t>
-      </w:r>
-    </w:p>
-    <w:p>
-      <w:pPr>
-        <w:rPr>
-          <w:b/>
-        </w:rPr>
-      </w:pPr>
-      <w:r>
-        <w:rPr>
-          <w:b/>
-        </w:rPr>
-        <w:t>03</w:t>
-      </w:r>
-      <w:r>
-        <w:rPr>
-          <w:b/>
-        </w:rPr>
-        <w:t>.</w:t>
-      </w:r>
-      <w:r>
-        <w:rPr>
-          <w:b/>
-        </w:rPr>
-        <w:t>10</w:t>
-      </w:r>
-      <w:r>
-        <w:rPr>
-          <w:b/>
-        </w:rPr>
-        <w:t xml:space="preserve">.18 – </w:t>
-      </w:r>
-      <w:r>
-        <w:rPr>
-          <w:b/>
-        </w:rPr>
-        <w:t>10</w:t>
-      </w:r>
-      <w:r>
-        <w:rPr>
-          <w:b/>
-        </w:rPr>
-        <w:t xml:space="preserve">.10.18 </w:t>
-      </w:r>
-      <w:r>
-        <w:rPr>
-          <w:b/>
-        </w:rPr>
-        <w:sym w:font="Wingdings" w:char="F0E0"/>
-      </w:r>
-      <w:r>
-        <w:rPr>
-          <w:b/>
-        </w:rPr>
-        <w:t xml:space="preserve"> Woche </w:t>
-      </w:r>
-      <w:r>
-        <w:rPr>
-          <w:b/>
-        </w:rPr>
-        <w:t>2</w:t>
-      </w:r>
-    </w:p>
-    <w:p>
-      <w:r>
-        <w:t>Es</w:t>
-      </w:r>
-      <w:r>
-        <w:t xml:space="preserve"> wurde ein Server eingerichtet, welcher die Mitteilungen an den Google Server schickt und diese dann weiterleitet zum Emulator des Android Studios.</w:t>
-      </w:r>
-    </w:p>
-    <w:p>
-      <w:pPr>
-        <w:rPr>
-          <w:b/>
-        </w:rPr>
-      </w:pPr>
-      <w:r>
-        <w:rPr>
-          <w:b/>
-        </w:rPr>
-        <w:t>10</w:t>
-      </w:r>
-      <w:r>
-        <w:rPr>
-          <w:b/>
-        </w:rPr>
-        <w:t>.</w:t>
-      </w:r>
-      <w:r>
-        <w:rPr>
-          <w:b/>
-        </w:rPr>
-        <w:t>10</w:t>
-      </w:r>
-      <w:r>
-        <w:rPr>
-          <w:b/>
-        </w:rPr>
-        <w:t xml:space="preserve">.18 – </w:t>
-      </w:r>
-      <w:r>
-        <w:rPr>
-          <w:b/>
-        </w:rPr>
-        <w:t>17</w:t>
-      </w:r>
-      <w:r>
-        <w:rPr>
-          <w:b/>
-        </w:rPr>
-        <w:t xml:space="preserve">.10.18 </w:t>
-      </w:r>
-      <w:r>
-        <w:rPr>
-          <w:b/>
-        </w:rPr>
-        <w:sym w:font="Wingdings" w:char="F0E0"/>
-      </w:r>
-      <w:r>
-        <w:rPr>
-          <w:b/>
-        </w:rPr>
-        <w:t xml:space="preserve"> Woche </w:t>
-      </w:r>
-      <w:r>
-        <w:rPr>
-          <w:b/>
-        </w:rPr>
-        <w:t>3</w:t>
-      </w:r>
-    </w:p>
-    <w:p>
-      <w:r>
-        <w:t xml:space="preserve">Es wurde mittels Google </w:t>
-      </w:r>
-      <w:proofErr w:type="spellStart"/>
-      <w:r>
-        <w:t>Firebase</w:t>
-      </w:r>
-      <w:proofErr w:type="spellEnd"/>
-      <w:r>
-        <w:t xml:space="preserve"> ermöglicht </w:t>
-      </w:r>
-      <w:proofErr w:type="spellStart"/>
-      <w:r>
-        <w:t>Pushmitteilungen</w:t>
-      </w:r>
-      <w:proofErr w:type="spellEnd"/>
-      <w:r>
-        <w:t xml:space="preserve"> per Knopfdruck zu senden. Client für </w:t>
-      </w:r>
-      <w:proofErr w:type="spellStart"/>
-      <w:r>
-        <w:t>Pushmitteilungen</w:t>
-      </w:r>
-      <w:proofErr w:type="spellEnd"/>
-      <w:r>
-        <w:t xml:space="preserve"> wurde in Android Studio geschrieben.</w:t>
-      </w:r>
-    </w:p>
-    <w:p>
-      <w:pPr>
-        <w:rPr>
-          <w:b/>
-        </w:rPr>
-      </w:pPr>
-      <w:r>
-        <w:rPr>
-          <w:b/>
-        </w:rPr>
-        <w:t>17</w:t>
-      </w:r>
-      <w:r>
-        <w:rPr>
-          <w:b/>
-        </w:rPr>
-        <w:t>.</w:t>
-      </w:r>
-      <w:r>
-        <w:rPr>
-          <w:b/>
-        </w:rPr>
-        <w:t>10</w:t>
-      </w:r>
-      <w:r>
-        <w:rPr>
-          <w:b/>
-        </w:rPr>
-        <w:t xml:space="preserve">.18 – </w:t>
-      </w:r>
-      <w:r>
-        <w:rPr>
-          <w:b/>
-        </w:rPr>
-        <w:t>24</w:t>
-      </w:r>
-      <w:r>
-        <w:rPr>
-          <w:b/>
-        </w:rPr>
-        <w:t xml:space="preserve">.10.18 </w:t>
-      </w:r>
-      <w:r>
-        <w:rPr>
-          <w:b/>
-        </w:rPr>
-        <w:sym w:font="Wingdings" w:char="F0E0"/>
-      </w:r>
-      <w:r>
-        <w:rPr>
-          <w:b/>
-        </w:rPr>
-        <w:t xml:space="preserve"> Woche </w:t>
-      </w:r>
-      <w:r>
-        <w:rPr>
-          <w:b/>
-        </w:rPr>
-        <w:t>4</w:t>
-      </w:r>
-    </w:p>
-    <w:p>
-      <w:r>
-        <w:t xml:space="preserve">Es wurde eine graphische Oberfläche zum Auswählen von Datum und Uhrzeit der </w:t>
-      </w:r>
-      <w:proofErr w:type="spellStart"/>
-      <w:r>
-        <w:t>Pushmitteilung</w:t>
-      </w:r>
-      <w:proofErr w:type="spellEnd"/>
-      <w:r>
-        <w:t xml:space="preserve"> eingebaut. Dabei wird die </w:t>
-      </w:r>
-      <w:proofErr w:type="spellStart"/>
-      <w:r>
-        <w:t>Notification</w:t>
-      </w:r>
-      <w:proofErr w:type="spellEnd"/>
-      <w:r>
-        <w:t xml:space="preserve"> in eine</w:t>
-      </w:r>
-      <w:r>
-        <w:t xml:space="preserve"> </w:t>
-      </w:r>
-      <w:proofErr w:type="spellStart"/>
-      <w:r>
-        <w:t>ArrayList</w:t>
-      </w:r>
-      <w:proofErr w:type="spellEnd"/>
-      <w:r>
-        <w:t xml:space="preserve"> gespeichert in welcher dann jede Minute der </w:t>
-      </w:r>
-      <w:proofErr w:type="spellStart"/>
-      <w:r>
-        <w:t>current</w:t>
-      </w:r>
-      <w:proofErr w:type="spellEnd"/>
-      <w:r>
-        <w:t xml:space="preserve"> </w:t>
-      </w:r>
-      <w:proofErr w:type="spellStart"/>
-      <w:r>
-        <w:t>Timestamp</w:t>
-      </w:r>
-      <w:proofErr w:type="spellEnd"/>
-      <w:r>
-        <w:t xml:space="preserve"> mit dem </w:t>
-      </w:r>
-      <w:proofErr w:type="spellStart"/>
-      <w:r>
-        <w:t>Timestamp</w:t>
-      </w:r>
-      <w:proofErr w:type="spellEnd"/>
-      <w:r>
-        <w:t xml:space="preserve"> der Nachricht verglichen wird. Ist der der aktuelle </w:t>
-      </w:r>
-      <w:proofErr w:type="spellStart"/>
-      <w:r>
-        <w:t>Timestamp</w:t>
-      </w:r>
-      <w:proofErr w:type="spellEnd"/>
-      <w:r>
-        <w:t xml:space="preserve"> größer gleich dem </w:t>
-      </w:r>
-      <w:proofErr w:type="spellStart"/>
-      <w:r>
-        <w:t>Timestamp</w:t>
-      </w:r>
-      <w:proofErr w:type="spellEnd"/>
-      <w:r>
-        <w:t xml:space="preserve"> </w:t>
-      </w:r>
-      <w:r>
-        <w:t>zu</w:t>
-      </w:r>
-      <w:r>
-        <w:t xml:space="preserve"> de</w:t>
-      </w:r>
-      <w:r>
-        <w:t>m</w:t>
-      </w:r>
-      <w:r>
-        <w:t xml:space="preserve"> die Nachricht geschickt werden soll, wird die Nachricht </w:t>
-      </w:r>
-      <w:r>
-        <w:t>an den Emulator geschickt</w:t>
-      </w:r>
-      <w:r>
-        <w:t>. Ansonsten verweilt diese solange in der Warteschleife bis der vorher beschriebene Fall eintritt.</w:t>
-      </w:r>
-    </w:p>
-    <w:p>
-      <w:pPr>
-        <w:rPr>
-          <w:b/>
-        </w:rPr>
-      </w:pPr>
-      <w:r>
-        <w:rPr>
-          <w:b/>
-        </w:rPr>
-        <w:t>31</w:t>
-      </w:r>
-      <w:r>
-        <w:rPr>
-          <w:b/>
-        </w:rPr>
-        <w:t>.</w:t>
-      </w:r>
-      <w:r>
-        <w:rPr>
-          <w:b/>
-        </w:rPr>
-        <w:t>10</w:t>
-      </w:r>
-      <w:r>
-        <w:rPr>
-          <w:b/>
-        </w:rPr>
-        <w:t xml:space="preserve">.18 – </w:t>
-      </w:r>
-      <w:r>
-        <w:rPr>
-          <w:b/>
-        </w:rPr>
-        <w:t>7</w:t>
-      </w:r>
-      <w:r>
-        <w:rPr>
-          <w:b/>
-        </w:rPr>
-        <w:t>.1</w:t>
-      </w:r>
-      <w:r>
-        <w:rPr>
-          <w:b/>
-        </w:rPr>
-        <w:t>1</w:t>
-      </w:r>
-      <w:r>
-        <w:rPr>
-          <w:b/>
-        </w:rPr>
-        <w:t xml:space="preserve">.18 </w:t>
-      </w:r>
-      <w:r>
-        <w:rPr>
-          <w:b/>
-        </w:rPr>
-        <w:sym w:font="Wingdings" w:char="F0E0"/>
-      </w:r>
-      <w:r>
-        <w:rPr>
-          <w:b/>
-        </w:rPr>
-        <w:t xml:space="preserve"> Woche </w:t>
-      </w:r>
-      <w:r>
-        <w:rPr>
-          <w:b/>
-        </w:rPr>
-        <w:t>5</w:t>
-      </w:r>
-    </w:p>
-    <w:p>
-      <w:r>
-        <w:t xml:space="preserve">Es wurde die graphische XML Oberfläche </w:t>
-      </w:r>
-      <w:r>
-        <w:t>überarbeitet</w:t>
-      </w:r>
-      <w:r>
-        <w:t xml:space="preserve">, so dass bei einem Reiter in der die </w:t>
-      </w:r>
-      <w:proofErr w:type="spellStart"/>
-      <w:r>
-        <w:t>GoogleMaps</w:t>
-      </w:r>
-      <w:proofErr w:type="spellEnd"/>
-      <w:r>
-        <w:t xml:space="preserve"> Karte </w:t>
-      </w:r>
-      <w:r>
-        <w:t>platziert</w:t>
-      </w:r>
-      <w:r>
-        <w:t xml:space="preserve"> wird. Es wurde mithilfe der </w:t>
-      </w:r>
-      <w:proofErr w:type="spellStart"/>
-      <w:r>
-        <w:t>Googlemaps</w:t>
-      </w:r>
-      <w:proofErr w:type="spellEnd"/>
-      <w:r>
-        <w:t xml:space="preserve"> API und einem Tutorial für Android der aktuelle Standort des Emulators mit einem blauen Punkt auf der Karte angezeigt. </w:t>
-      </w:r>
-      <w:r>
-        <w:br/>
-        <w:t>Es wurde ebenfalls aufgrund von Mehrfachverwendung auf abstrakte Klassen und Interfaces zurückgegriffen.</w:t>
-      </w:r>
     </w:p>
     <w:p/>
     <w:sectPr>

</xml_diff>

<commit_message>
Verbesserung Pflichtenheft, um Kannmeilensteine realisieren zu können und Wochenberichte
</commit_message>
<xml_diff>
--- a/Dokumente/Wochenberichte.docx
+++ b/Dokumente/Wochenberichte.docx
@@ -26,6 +26,16 @@
     </w:p>
     <w:p>
       <w:pPr>
+        <w:jc w:val="center"/>
+        <w:rPr>
+          <w:b/>
+        </w:rPr>
+      </w:pPr>
+      <w:bookmarkStart w:id="0" w:name="_GoBack"/>
+      <w:bookmarkEnd w:id="0"/>
+    </w:p>
+    <w:p>
+      <w:pPr>
         <w:rPr>
           <w:b/>
         </w:rPr>
@@ -512,42 +522,36 @@
         <w:rPr>
           <w:b/>
         </w:rPr>
+        <w:t>11</w:t>
+      </w:r>
+      <w:r>
+        <w:rPr>
+          <w:b/>
+        </w:rPr>
+        <w:t xml:space="preserve">.18 – </w:t>
+      </w:r>
+      <w:r>
+        <w:rPr>
+          <w:b/>
+        </w:rPr>
+        <w:t>14</w:t>
+      </w:r>
+      <w:r>
+        <w:rPr>
+          <w:b/>
+        </w:rPr>
+        <w:t>.1</w:t>
+      </w:r>
+      <w:r>
+        <w:rPr>
+          <w:b/>
+        </w:rPr>
         <w:t>1</w:t>
       </w:r>
       <w:r>
         <w:rPr>
           <w:b/>
         </w:rPr>
-        <w:t>1</w:t>
-      </w:r>
-      <w:r>
-        <w:rPr>
-          <w:b/>
-        </w:rPr>
-        <w:t xml:space="preserve">.18 – </w:t>
-      </w:r>
-      <w:r>
-        <w:rPr>
-          <w:b/>
-        </w:rPr>
-        <w:t>14</w:t>
-      </w:r>
-      <w:r>
-        <w:rPr>
-          <w:b/>
-        </w:rPr>
-        <w:t>.1</w:t>
-      </w:r>
-      <w:r>
-        <w:rPr>
-          <w:b/>
-        </w:rPr>
-        <w:t>1</w:t>
-      </w:r>
-      <w:r>
-        <w:rPr>
-          <w:b/>
-        </w:rPr>
         <w:t xml:space="preserve">.18 </w:t>
       </w:r>
       <w:r>
@@ -597,10 +601,7 @@
       </w:r>
     </w:p>
     <w:p/>
-    <w:p>
-      <w:bookmarkStart w:id="0" w:name="_GoBack"/>
-      <w:bookmarkEnd w:id="0"/>
-    </w:p>
+    <w:p/>
     <w:p/>
     <w:sectPr>
       <w:pgSz w:w="11906" w:h="16838"/>

</xml_diff>